<commit_message>
acme con corchuelo de banner
</commit_message>
<xml_diff>
--- a/cambios en el modelodocx.docx
+++ b/cambios en el modelodocx.docx
@@ -89,8 +89,6 @@
       <w:r>
         <w:t>sponsor</w:t>
       </w:r>
-      <w:bookmarkStart w:id="0" w:name="_GoBack"/>
-      <w:bookmarkEnd w:id="0"/>
       <w:r>
         <w:t xml:space="preserve"> y la he puesto a actor </w:t>
       </w:r>
@@ -118,6 +116,65 @@
                   </pic:nvPicPr>
                   <pic:blipFill>
                     <a:blip r:embed="rId5"/>
+                    <a:stretch>
+                      <a:fillRect/>
+                    </a:stretch>
+                  </pic:blipFill>
+                  <pic:spPr>
+                    <a:xfrm>
+                      <a:off x="0" y="0"/>
+                      <a:ext cx="5400040" cy="3035935"/>
+                    </a:xfrm>
+                    <a:prstGeom prst="rect">
+                      <a:avLst/>
+                    </a:prstGeom>
+                  </pic:spPr>
+                </pic:pic>
+              </a:graphicData>
+            </a:graphic>
+          </wp:inline>
+        </w:drawing>
+      </w:r>
+    </w:p>
+    <w:p/>
+    <w:p>
+      <w:r>
+        <w:t xml:space="preserve">En </w:t>
+      </w:r>
+      <w:proofErr w:type="spellStart"/>
+      <w:r>
+        <w:t>warranty</w:t>
+      </w:r>
+      <w:proofErr w:type="spellEnd"/>
+      <w:r>
+        <w:t xml:space="preserve"> se mete un unique</w:t>
+      </w:r>
+      <w:bookmarkStart w:id="0" w:name="_GoBack"/>
+      <w:bookmarkEnd w:id="0"/>
+    </w:p>
+    <w:p>
+      <w:r>
+        <w:rPr>
+          <w:noProof/>
+        </w:rPr>
+        <w:lastRenderedPageBreak/>
+        <w:drawing>
+          <wp:inline distT="0" distB="0" distL="0" distR="0" wp14:anchorId="7F8A47D0" wp14:editId="085F6951">
+            <wp:extent cx="5400040" cy="3035935"/>
+            <wp:effectExtent l="0" t="0" r="0" b="0"/>
+            <wp:docPr id="3" name="Imagen 3"/>
+            <wp:cNvGraphicFramePr>
+              <a:graphicFrameLocks xmlns:a="http://schemas.openxmlformats.org/drawingml/2006/main" noChangeAspect="1"/>
+            </wp:cNvGraphicFramePr>
+            <a:graphic xmlns:a="http://schemas.openxmlformats.org/drawingml/2006/main">
+              <a:graphicData uri="http://schemas.openxmlformats.org/drawingml/2006/picture">
+                <pic:pic xmlns:pic="http://schemas.openxmlformats.org/drawingml/2006/picture">
+                  <pic:nvPicPr>
+                    <pic:cNvPr id="1" name=""/>
+                    <pic:cNvPicPr/>
+                  </pic:nvPicPr>
+                  <pic:blipFill>
+                    <a:blip r:embed="rId6"/>
                     <a:stretch>
                       <a:fillRect/>
                     </a:stretch>

</xml_diff>

<commit_message>
fixes Aguza 18:57 del 5/1/19
</commit_message>
<xml_diff>
--- a/cambios en el modelodocx.docx
+++ b/cambios en el modelodocx.docx
@@ -462,6 +462,54 @@
             </a:graphic>
           </wp:inline>
         </w:drawing>
+      </w:r>
+    </w:p>
+    <w:p>
+      <w:pPr>
+        <w:tabs>
+          <w:tab w:val="left" w:pos="3075"/>
+        </w:tabs>
+      </w:pPr>
+    </w:p>
+    <w:p>
+      <w:pPr>
+        <w:tabs>
+          <w:tab w:val="left" w:pos="3075"/>
+        </w:tabs>
+      </w:pPr>
+      <w:r>
+        <w:t xml:space="preserve">Le he pesto el AT </w:t>
+      </w:r>
+      <w:proofErr w:type="spellStart"/>
+      <w:r>
+        <w:t>holderName</w:t>
+      </w:r>
+      <w:proofErr w:type="spellEnd"/>
+      <w:r>
+        <w:t xml:space="preserve"> a la </w:t>
+      </w:r>
+      <w:proofErr w:type="spellStart"/>
+      <w:r>
+        <w:t>creditCard</w:t>
+      </w:r>
+      <w:proofErr w:type="spellEnd"/>
+    </w:p>
+    <w:p>
+      <w:pPr>
+        <w:tabs>
+          <w:tab w:val="left" w:pos="3075"/>
+        </w:tabs>
+      </w:pPr>
+      <w:r>
+        <w:t xml:space="preserve">Le he puesto el </w:t>
+      </w:r>
+      <w:proofErr w:type="spellStart"/>
+      <w:r>
+        <w:t>max</w:t>
+      </w:r>
+      <w:proofErr w:type="spellEnd"/>
+      <w:r>
+        <w:t>(100) al vat</w:t>
       </w:r>
       <w:bookmarkStart w:id="0" w:name="_GoBack"/>
       <w:bookmarkEnd w:id="0"/>

</xml_diff>